<commit_message>
update: atualização de ambiente inicial. Teste do flask.
</commit_message>
<xml_diff>
--- a/DocumentosDiversos/Template-de-Documentacaao-de-Projeto-Integrador_3o_periodo_2025.1.docx
+++ b/DocumentosDiversos/Template-de-Documentacaao-de-Projeto-Integrador_3o_periodo_2025.1.docx
@@ -152,6 +152,66 @@
       <w:pPr>
         <w:spacing w:line="360" w:lineRule="auto"/>
         <w:jc w:val="center"/>
+      </w:pPr>
+      <w:r>
+        <w:t>ARNALDO BEZERRA DE ARAUJO JUNIOR</w:t>
+      </w:r>
+      <w:r>
+        <w:br/>
+        <w:t>BRUNO VIEIRA DE MELO AGUIAR</w:t>
+      </w:r>
+    </w:p>
+    <w:p>
+      <w:pPr>
+        <w:spacing w:line="360" w:lineRule="auto"/>
+        <w:jc w:val="center"/>
+      </w:pPr>
+      <w:r>
+        <w:t>LUCAS ALVES DOS SANTOS</w:t>
+      </w:r>
+    </w:p>
+    <w:p>
+      <w:pPr>
+        <w:spacing w:line="360" w:lineRule="auto"/>
+        <w:jc w:val="center"/>
+      </w:pPr>
+      <w:r>
+        <w:t>LUCAS MACEDO LEAL</w:t>
+      </w:r>
+    </w:p>
+    <w:p>
+      <w:pPr>
+        <w:spacing w:line="360" w:lineRule="auto"/>
+        <w:jc w:val="center"/>
+      </w:pPr>
+      <w:r>
+        <w:t>ROBSON DANTE GONZAGA SANTANA</w:t>
+      </w:r>
+    </w:p>
+    <w:p>
+      <w:pPr>
+        <w:pBdr>
+          <w:top w:val="nil"/>
+          <w:left w:val="nil"/>
+          <w:bottom w:val="nil"/>
+          <w:right w:val="nil"/>
+          <w:between w:val="nil"/>
+        </w:pBdr>
+        <w:spacing w:line="360" w:lineRule="auto"/>
+        <w:jc w:val="center"/>
+        <w:rPr>
+          <w:rFonts w:eastAsia="Arial" w:cs="Arial"/>
+          <w:smallCaps/>
+          <w:color w:val="000000"/>
+          <w:sz w:val="28"/>
+          <w:szCs w:val="28"/>
+        </w:rPr>
+      </w:pPr>
+    </w:p>
+    <w:p>
+      <w:pPr>
+        <w:spacing w:line="360" w:lineRule="auto"/>
+        <w:jc w:val="center"/>
         <w:rPr>
           <w:sz w:val="28"/>
           <w:szCs w:val="28"/>
@@ -204,7 +264,6 @@
         </w:rPr>
         <w:t xml:space="preserve">TÍTULO do projeto: </w:t>
       </w:r>
-      <w:proofErr w:type="spellStart"/>
       <w:r>
         <w:rPr>
           <w:b/>
@@ -214,7 +273,6 @@
         </w:rPr>
         <w:t>ReutilizaTO</w:t>
       </w:r>
-      <w:proofErr w:type="spellEnd"/>
     </w:p>
     <w:p>
       <w:pPr>
@@ -300,39 +358,15 @@
           <w:sz w:val="20"/>
           <w:szCs w:val="20"/>
         </w:rPr>
-        <w:t xml:space="preserve">Trabalho apresentado como requisito parcial das disciplinas de Engenharia de Requisitos, Banco de Dados I, Sistemas Operacionais, Redes de Computadores I e Programação para Web I do Curso Tecnologia em Análise e Desenvolvimento de Sistemas da Universidade Estadual do Tocantins - UNITINS, ministrada pelos Professores: Ma. Valéria Perim, Me. Napoleão Póvoa, Ma. </w:t>
-      </w:r>
-      <w:proofErr w:type="spellStart"/>
+        <w:t xml:space="preserve">Trabalho apresentado como requisito parcial das disciplinas de Engenharia de Requisitos, Banco de Dados I, Sistemas Operacionais, Redes de Computadores I e Programação para Web I do Curso Tecnologia em Análise e Desenvolvimento de </w:t>
+      </w:r>
       <w:r>
         <w:rPr>
           <w:sz w:val="20"/>
           <w:szCs w:val="20"/>
         </w:rPr>
-        <w:t>Stéphany</w:t>
-      </w:r>
-      <w:proofErr w:type="spellEnd"/>
-      <w:r>
-        <w:rPr>
-          <w:sz w:val="20"/>
-          <w:szCs w:val="20"/>
-        </w:rPr>
-        <w:t xml:space="preserve"> Martins, Esp. Carlos </w:t>
-      </w:r>
-      <w:proofErr w:type="spellStart"/>
-      <w:r>
-        <w:rPr>
-          <w:sz w:val="20"/>
-          <w:szCs w:val="20"/>
-        </w:rPr>
-        <w:t>Noleto</w:t>
-      </w:r>
-      <w:proofErr w:type="spellEnd"/>
-      <w:r>
-        <w:rPr>
-          <w:sz w:val="20"/>
-          <w:szCs w:val="20"/>
-        </w:rPr>
-        <w:t xml:space="preserve"> e Bruno Bandeira.</w:t>
+        <w:lastRenderedPageBreak/>
+        <w:t>Sistemas da Universidade Estadual do Tocantins - UNITINS, ministrada pelos Professores: Ma. Valéria Perim, Me. Napoleão Póvoa, Ma. Stéphany Martins, Esp. Carlos Noleto e Bruno Bandeira.</w:t>
       </w:r>
     </w:p>
     <w:p>
@@ -486,7 +520,6 @@
           <w:sz w:val="28"/>
           <w:szCs w:val="28"/>
         </w:rPr>
-        <w:lastRenderedPageBreak/>
         <w:t>2025</w:t>
       </w:r>
     </w:p>
@@ -1033,60 +1066,58 @@
     <w:p>
       <w:pPr>
         <w:spacing w:line="360" w:lineRule="auto"/>
-        <w:jc w:val="left"/>
         <w:rPr>
           <w:b/>
         </w:rPr>
       </w:pPr>
       <w:r>
+        <w:tab/>
+        <w:t xml:space="preserve">1.1 </w:t>
+      </w:r>
+      <w:r>
+        <w:rPr>
+          <w:b/>
+        </w:rPr>
+        <w:t>Contextualização do problema</w:t>
+      </w:r>
+    </w:p>
+    <w:p>
+      <w:pPr>
+        <w:spacing w:line="276" w:lineRule="auto"/>
         <w:rPr>
           <w:sz w:val="22"/>
           <w:szCs w:val="22"/>
         </w:rPr>
-        <w:t>Na construção dessa seção, você pode construir um único texto abordando os subtópicos abaixo ou fazendo em subseções. A descrição a seguir é apenas para orientar sobre o que escrever, porém não está limitado ao quantitativo de caracteres expostos.</w:t>
-      </w:r>
-    </w:p>
-    <w:p>
-      <w:pPr>
-        <w:spacing w:line="360" w:lineRule="auto"/>
-        <w:rPr>
-          <w:b/>
-        </w:rPr>
-      </w:pPr>
-      <w:r>
-        <w:tab/>
-        <w:t xml:space="preserve">1.1 </w:t>
-      </w:r>
-      <w:r>
-        <w:rPr>
-          <w:b/>
-        </w:rPr>
-        <w:t>Contextualização do problema</w:t>
-      </w:r>
-    </w:p>
-    <w:p>
-      <w:pPr>
-        <w:spacing w:line="276" w:lineRule="auto"/>
+      </w:pPr>
+    </w:p>
+    <w:p>
+      <w:pPr>
+        <w:spacing w:line="360" w:lineRule="auto"/>
         <w:rPr>
           <w:sz w:val="22"/>
           <w:szCs w:val="22"/>
         </w:rPr>
       </w:pPr>
-    </w:p>
-    <w:p>
-      <w:pPr>
-        <w:spacing w:line="360" w:lineRule="auto"/>
+      <w:r>
         <w:rPr>
           <w:sz w:val="22"/>
           <w:szCs w:val="22"/>
         </w:rPr>
-      </w:pPr>
+        <w:t>Nas comunidades do Tocantins, a pratica de doações e troca de produtos como roupas, móveis, celulares, eletroeletrônicos, matérias escolares até ocorre bastante</w:t>
+      </w:r>
       <w:r>
         <w:rPr>
           <w:sz w:val="22"/>
           <w:szCs w:val="22"/>
         </w:rPr>
-        <w:t>Esta seção descreve o cenário no qual o projeto está inserido, apresentando as dificuldades ou limitações enfrentadas por usuários ou organizações. É o ponto de partida para justificar a necessidade da iniciativa, abordando dados reais, exemplos de casos e impactos do problema na prática.</w:t>
+        <w:t>.</w:t>
+      </w:r>
+      <w:r>
+        <w:rPr>
+          <w:sz w:val="22"/>
+          <w:szCs w:val="22"/>
+        </w:rPr>
+        <w:t xml:space="preserve"> Porém por causa da ausência de plataforma central existe a dificuldade na comunição entre doadores e beneficiários, desperdiçando recursos e limita muito o alcance das doações. Além disso, a falta de visibilidade sobre as necessidades de cada família ou até mesmo de instituições locais impedem uma distribuição eficaz dos itens doados.</w:t>
       </w:r>
     </w:p>
     <w:p>
@@ -1216,23 +1247,7 @@
           <w:sz w:val="22"/>
           <w:szCs w:val="22"/>
         </w:rPr>
-        <w:t xml:space="preserve">Descreve os recursos utilizados (humanos e tecnológicos(de banco de dados, máquina virtual </w:t>
-      </w:r>
-      <w:proofErr w:type="spellStart"/>
-      <w:r>
-        <w:rPr>
-          <w:sz w:val="22"/>
-          <w:szCs w:val="22"/>
-        </w:rPr>
-        <w:t>etc</w:t>
-      </w:r>
-      <w:proofErr w:type="spellEnd"/>
-      <w:r>
-        <w:rPr>
-          <w:sz w:val="22"/>
-          <w:szCs w:val="22"/>
-        </w:rPr>
-        <w:t>)) e a metodologia adotada para o desenvolvimento do projeto. Aqui são detalhadas as etapas do projeto, as abordagens (por exemplo, ágil, incremental, pesquisa aplicada) e ferramentas empregadas.</w:t>
+        <w:t>Descreve os recursos utilizados (humanos e tecnológicos(de banco de dados, máquina virtual etc)) e a metodologia adotada para o desenvolvimento do projeto. Aqui são detalhadas as etapas do projeto, as abordagens (por exemplo, ágil, incremental, pesquisa aplicada) e ferramentas empregadas.</w:t>
       </w:r>
     </w:p>
     <w:p>
@@ -1283,23 +1298,7 @@
           <w:sz w:val="22"/>
           <w:szCs w:val="22"/>
         </w:rPr>
-        <w:t xml:space="preserve">Aqui é apresentado o planejamento visual e estrutural da informação e da interface do sistema. A diagramação organiza os elementos do projeto de forma lógica e coerente, podendo incluir </w:t>
-      </w:r>
-      <w:proofErr w:type="spellStart"/>
-      <w:r>
-        <w:rPr>
-          <w:sz w:val="22"/>
-          <w:szCs w:val="22"/>
-        </w:rPr>
-        <w:t>wireframes</w:t>
-      </w:r>
-      <w:proofErr w:type="spellEnd"/>
-      <w:r>
-        <w:rPr>
-          <w:sz w:val="22"/>
-          <w:szCs w:val="22"/>
-        </w:rPr>
-        <w:t>, fluxogramas e outros artefatos visuais.</w:t>
+        <w:t>Aqui é apresentado o planejamento visual e estrutural da informação e da interface do sistema. A diagramação organiza os elementos do projeto de forma lógica e coerente, podendo incluir wireframes, fluxogramas e outros artefatos visuais.</w:t>
       </w:r>
     </w:p>
     <w:p>
@@ -1318,15 +1317,7 @@
         <w:spacing w:before="240" w:after="40" w:line="360" w:lineRule="auto"/>
       </w:pPr>
       <w:r>
-        <w:t>Lista de Requisitos Funcionais e Não Funcionais: apresenta os requisitos essenciais para o funcionamento do sistema. Os Requisitos Funcionais descrevem as funcionalidades que o sistema deve oferecer (</w:t>
-      </w:r>
-      <w:proofErr w:type="spellStart"/>
-      <w:r>
-        <w:t>ex</w:t>
-      </w:r>
-      <w:proofErr w:type="spellEnd"/>
-      <w:r>
-        <w:t>: cadastro de usuários, login). Já os Requisitos Não Funcionais abrangem critérios de qualidade, como desempenho, segurança, usabilidade e escalabilidade. Por exemplo, para o levantamento dos requisitos funcionais, deve-se:</w:t>
+        <w:t>Lista de Requisitos Funcionais e Não Funcionais: apresenta os requisitos essenciais para o funcionamento do sistema. Os Requisitos Funcionais descrevem as funcionalidades que o sistema deve oferecer (ex: cadastro de usuários, login). Já os Requisitos Não Funcionais abrangem critérios de qualidade, como desempenho, segurança, usabilidade e escalabilidade. Por exemplo, para o levantamento dos requisitos funcionais, deve-se:</w:t>
       </w:r>
     </w:p>
     <w:p>
@@ -1653,55 +1644,7 @@
           <w:sz w:val="22"/>
           <w:szCs w:val="22"/>
         </w:rPr>
-        <w:t xml:space="preserve">Descreve os processos de negócio por meio da notação BPMN (Business </w:t>
-      </w:r>
-      <w:proofErr w:type="spellStart"/>
-      <w:r>
-        <w:rPr>
-          <w:sz w:val="22"/>
-          <w:szCs w:val="22"/>
-        </w:rPr>
-        <w:t>Process</w:t>
-      </w:r>
-      <w:proofErr w:type="spellEnd"/>
-      <w:r>
-        <w:rPr>
-          <w:sz w:val="22"/>
-          <w:szCs w:val="22"/>
-        </w:rPr>
-        <w:t xml:space="preserve"> Model </w:t>
-      </w:r>
-      <w:proofErr w:type="spellStart"/>
-      <w:r>
-        <w:rPr>
-          <w:sz w:val="22"/>
-          <w:szCs w:val="22"/>
-        </w:rPr>
-        <w:t>and</w:t>
-      </w:r>
-      <w:proofErr w:type="spellEnd"/>
-      <w:r>
-        <w:rPr>
-          <w:sz w:val="22"/>
-          <w:szCs w:val="22"/>
-        </w:rPr>
-        <w:t xml:space="preserve"> </w:t>
-      </w:r>
-      <w:proofErr w:type="spellStart"/>
-      <w:r>
-        <w:rPr>
-          <w:sz w:val="22"/>
-          <w:szCs w:val="22"/>
-        </w:rPr>
-        <w:t>Notation</w:t>
-      </w:r>
-      <w:proofErr w:type="spellEnd"/>
-      <w:r>
-        <w:rPr>
-          <w:sz w:val="22"/>
-          <w:szCs w:val="22"/>
-        </w:rPr>
-        <w:t>), ilustrando o fluxo de atividades, decisões e interações entre os atores envolvidos. É uma ferramenta essencial para alinhar os processos da aplicação com as necessidades do negócio.</w:t>
+        <w:t>Descreve os processos de negócio por meio da notação BPMN (Business Process Model and Notation), ilustrando o fluxo de atividades, decisões e interações entre os atores envolvidos. É uma ferramenta essencial para alinhar os processos da aplicação com as necessidades do negócio.</w:t>
       </w:r>
     </w:p>
     <w:p>
@@ -1872,39 +1815,7 @@
           <w:sz w:val="22"/>
           <w:szCs w:val="22"/>
         </w:rPr>
-        <w:t xml:space="preserve">Explica como o servidor foi configurado para hospedar a aplicação e o banco de dados, incluindo servidores web (Apache, </w:t>
-      </w:r>
-      <w:proofErr w:type="spellStart"/>
-      <w:r>
-        <w:rPr>
-          <w:sz w:val="22"/>
-          <w:szCs w:val="22"/>
-        </w:rPr>
-        <w:t>Nginx</w:t>
-      </w:r>
-      <w:proofErr w:type="spellEnd"/>
-      <w:r>
-        <w:rPr>
-          <w:sz w:val="22"/>
-          <w:szCs w:val="22"/>
-        </w:rPr>
-        <w:t xml:space="preserve">), ambiente </w:t>
-      </w:r>
-      <w:proofErr w:type="spellStart"/>
-      <w:r>
-        <w:rPr>
-          <w:sz w:val="22"/>
-          <w:szCs w:val="22"/>
-        </w:rPr>
-        <w:t>backend</w:t>
-      </w:r>
-      <w:proofErr w:type="spellEnd"/>
-      <w:r>
-        <w:rPr>
-          <w:sz w:val="22"/>
-          <w:szCs w:val="22"/>
-        </w:rPr>
-        <w:t xml:space="preserve"> (PHP, Node.js, etc.), conexões com o banco e controle de acesso.</w:t>
+        <w:t>Explica como o servidor foi configurado para hospedar a aplicação e o banco de dados, incluindo servidores web (Apache, Nginx), ambiente backend (PHP, Node.js, etc.), conexões com o banco e controle de acesso.</w:t>
       </w:r>
     </w:p>
     <w:p>
@@ -1945,23 +1856,7 @@
         <w:spacing w:line="360" w:lineRule="auto"/>
       </w:pPr>
       <w:r>
-        <w:t xml:space="preserve">Apresenta os protótipos das telas desenvolvidos para validar a interface e a experiência do usuário. Essa seção pode incluir </w:t>
-      </w:r>
-      <w:proofErr w:type="spellStart"/>
-      <w:r>
-        <w:t>mockups</w:t>
-      </w:r>
-      <w:proofErr w:type="spellEnd"/>
-      <w:r>
-        <w:t xml:space="preserve"> interativos ou imagens das telas, mostrando a navegação e as funcionalidades principais, bem como link do </w:t>
-      </w:r>
-      <w:proofErr w:type="spellStart"/>
-      <w:r>
-        <w:t>github</w:t>
-      </w:r>
-      <w:proofErr w:type="spellEnd"/>
-      <w:r>
-        <w:t xml:space="preserve"> do projeto.</w:t>
+        <w:t>Apresenta os protótipos das telas desenvolvidos para validar a interface e a experiência do usuário. Essa seção pode incluir mockups interativos ou imagens das telas, mostrando a navegação e as funcionalidades principais, bem como link do github do projeto.</w:t>
       </w:r>
     </w:p>
     <w:p>

</xml_diff>